<commit_message>
v0.18.1 - Se han añadido nuevos objetos en "Almacén". Y se está trabajando en la interacción del extintor.
</commit_message>
<xml_diff>
--- a/OTROS/GUIA DE JUEGO.docx
+++ b/OTROS/GUIA DE JUEGO.docx
@@ -6490,7 +6490,7 @@
           <w:sz w:val="32"/>
           <w:szCs w:val="32"/>
         </w:rPr>
-        <w:t>almacén</w:t>
+        <w:t>despacho del médico jefe</w:t>
       </w:r>
       <w:r>
         <w:rPr>
@@ -6519,10 +6519,10 @@
           <w:noProof/>
         </w:rPr>
         <w:drawing>
-          <wp:inline distT="0" distB="0" distL="0" distR="0" wp14:anchorId="1D07A524" wp14:editId="495728E0">
-            <wp:extent cx="164465" cy="229131"/>
-            <wp:effectExtent l="0" t="0" r="6985" b="0"/>
-            <wp:docPr id="22" name="Imagen 22"/>
+          <wp:inline distT="0" distB="0" distL="0" distR="0" wp14:anchorId="69FAF2DE" wp14:editId="5B442E53">
+            <wp:extent cx="158436" cy="407114"/>
+            <wp:effectExtent l="0" t="0" r="0" b="0"/>
+            <wp:docPr id="1" name="Imagen 1"/>
             <wp:cNvGraphicFramePr>
               <a:graphicFrameLocks xmlns:a="http://schemas.openxmlformats.org/drawingml/2006/main" noChangeAspect="1"/>
             </wp:cNvGraphicFramePr>
@@ -6530,13 +6530,13 @@
               <a:graphicData uri="http://schemas.openxmlformats.org/drawingml/2006/picture">
                 <pic:pic xmlns:pic="http://schemas.openxmlformats.org/drawingml/2006/picture">
                   <pic:nvPicPr>
-                    <pic:cNvPr id="8" name="Imagen 8"/>
+                    <pic:cNvPr id="16" name="Imagen 16"/>
                     <pic:cNvPicPr>
                       <a:picLocks noChangeAspect="1" noChangeArrowheads="1"/>
                     </pic:cNvPicPr>
                   </pic:nvPicPr>
                   <pic:blipFill>
-                    <a:blip r:embed="rId9" cstate="print">
+                    <a:blip r:embed="rId21" cstate="print">
                       <a:extLst>
                         <a:ext uri="{28A0092B-C50C-407E-A947-70E740481C1C}">
                           <a14:useLocalDpi xmlns:a14="http://schemas.microsoft.com/office/drawing/2010/main" val="0"/>
@@ -6550,7 +6550,7 @@
                   <pic:spPr bwMode="auto">
                     <a:xfrm rot="10800000" flipH="1" flipV="1">
                       <a:off x="0" y="0"/>
-                      <a:ext cx="171661" cy="239156"/>
+                      <a:ext cx="172583" cy="443465"/>
                     </a:xfrm>
                     <a:prstGeom prst="rect">
                       <a:avLst/>

</xml_diff>

<commit_message>
v0.18.4 - Se han mejorado cosas. Se han añadido nuevos objetos e interacciones (ya esta todo hecho para recoger el primer grifo). Se está realizando el puzle de creación del disolvente para llave alfil.
</commit_message>
<xml_diff>
--- a/OTROS/GUIA DE JUEGO.docx
+++ b/OTROS/GUIA DE JUEGO.docx
@@ -58,25 +58,7 @@
           <w:sz w:val="32"/>
           <w:szCs w:val="32"/>
         </w:rPr>
-        <w:t xml:space="preserve">del </w:t>
-      </w:r>
-      <w:proofErr w:type="spellStart"/>
-      <w:r>
-        <w:rPr>
-          <w:rFonts w:ascii="Roboto" w:hAnsi="Roboto" w:cs="Calibri"/>
-          <w:sz w:val="32"/>
-          <w:szCs w:val="32"/>
-        </w:rPr>
-        <w:t>main</w:t>
-      </w:r>
-      <w:proofErr w:type="spellEnd"/>
-      <w:r>
-        <w:rPr>
-          <w:rFonts w:ascii="Roboto" w:hAnsi="Roboto" w:cs="Calibri"/>
-          <w:sz w:val="32"/>
-          <w:szCs w:val="32"/>
-        </w:rPr>
-        <w:t xml:space="preserve"> hall</w:t>
+        <w:t>del main hall</w:t>
       </w:r>
       <w:r>
         <w:rPr>
@@ -2724,7 +2706,29 @@
           <w:sz w:val="32"/>
           <w:szCs w:val="32"/>
         </w:rPr>
-        <w:t>Hay un instrumento para crear un disolvente</w:t>
+        <w:t xml:space="preserve">Hay un </w:t>
+      </w:r>
+      <w:r>
+        <w:rPr>
+          <w:rFonts w:ascii="Roboto" w:hAnsi="Roboto" w:cs="Calibri"/>
+          <w:b/>
+          <w:bCs/>
+          <w:color w:val="7030A0"/>
+          <w:sz w:val="32"/>
+          <w:szCs w:val="32"/>
+        </w:rPr>
+        <w:t>contenedor</w:t>
+      </w:r>
+      <w:r>
+        <w:rPr>
+          <w:rFonts w:ascii="Roboto" w:hAnsi="Roboto" w:cs="Calibri"/>
+          <w:b/>
+          <w:bCs/>
+          <w:color w:val="7030A0"/>
+          <w:sz w:val="32"/>
+          <w:szCs w:val="32"/>
+        </w:rPr>
+        <w:t xml:space="preserve"> para crear un disolvente</w:t>
       </w:r>
       <w:r>
         <w:rPr>
@@ -2743,7 +2747,51 @@
           <w:sz w:val="32"/>
           <w:szCs w:val="32"/>
         </w:rPr>
-        <w:t>Se deben de juntar tres químicos para crearlo</w:t>
+        <w:t xml:space="preserve">Se deben de juntar tres </w:t>
+      </w:r>
+      <w:r>
+        <w:rPr>
+          <w:rFonts w:ascii="Roboto" w:hAnsi="Roboto" w:cs="Calibri"/>
+          <w:b/>
+          <w:bCs/>
+          <w:color w:val="70AD47" w:themeColor="accent6"/>
+          <w:sz w:val="32"/>
+          <w:szCs w:val="32"/>
+        </w:rPr>
+        <w:t>componentes</w:t>
+      </w:r>
+      <w:r>
+        <w:rPr>
+          <w:rFonts w:ascii="Roboto" w:hAnsi="Roboto" w:cs="Calibri"/>
+          <w:b/>
+          <w:bCs/>
+          <w:color w:val="70AD47" w:themeColor="accent6"/>
+          <w:sz w:val="32"/>
+          <w:szCs w:val="32"/>
+        </w:rPr>
+        <w:t xml:space="preserve"> </w:t>
+      </w:r>
+      <w:r>
+        <w:rPr>
+          <w:rFonts w:ascii="Roboto" w:hAnsi="Roboto" w:cs="Calibri"/>
+          <w:b/>
+          <w:bCs/>
+          <w:color w:val="70AD47" w:themeColor="accent6"/>
+          <w:sz w:val="32"/>
+          <w:szCs w:val="32"/>
+        </w:rPr>
+        <w:t xml:space="preserve">en este contenedor </w:t>
+      </w:r>
+      <w:r>
+        <w:rPr>
+          <w:rFonts w:ascii="Roboto" w:hAnsi="Roboto" w:cs="Calibri"/>
+          <w:b/>
+          <w:bCs/>
+          <w:color w:val="70AD47" w:themeColor="accent6"/>
+          <w:sz w:val="32"/>
+          <w:szCs w:val="32"/>
+        </w:rPr>
+        <w:t>para crearlo</w:t>
       </w:r>
       <w:r>
         <w:rPr>
@@ -2770,7 +2818,7 @@
           <w:sz w:val="32"/>
           <w:szCs w:val="32"/>
         </w:rPr>
-        <w:t>Uno de los químicos está detrás de la estatua</w:t>
+        <w:t xml:space="preserve">Uno de los </w:t>
       </w:r>
       <w:r>
         <w:rPr>
@@ -2781,9 +2829,8 @@
           <w:sz w:val="32"/>
           <w:szCs w:val="32"/>
         </w:rPr>
-        <w:t xml:space="preserve"> del </w:t>
-      </w:r>
-      <w:proofErr w:type="spellStart"/>
+        <w:t xml:space="preserve">componentes </w:t>
+      </w:r>
       <w:r>
         <w:rPr>
           <w:rFonts w:ascii="Roboto" w:hAnsi="Roboto" w:cs="Calibri"/>
@@ -2793,9 +2840,8 @@
           <w:sz w:val="32"/>
           <w:szCs w:val="32"/>
         </w:rPr>
-        <w:t>main</w:t>
-      </w:r>
-      <w:proofErr w:type="spellEnd"/>
+        <w:t>(Acetona)</w:t>
+      </w:r>
       <w:r>
         <w:rPr>
           <w:rFonts w:ascii="Roboto" w:hAnsi="Roboto" w:cs="Calibri"/>
@@ -2805,7 +2851,18 @@
           <w:sz w:val="32"/>
           <w:szCs w:val="32"/>
         </w:rPr>
-        <w:t xml:space="preserve"> hall [</w:t>
+        <w:t xml:space="preserve"> está detrás de la estatua</w:t>
+      </w:r>
+      <w:r>
+        <w:rPr>
+          <w:rFonts w:ascii="Roboto" w:hAnsi="Roboto" w:cs="Calibri"/>
+          <w:b/>
+          <w:bCs/>
+          <w:color w:val="FFC000" w:themeColor="accent4"/>
+          <w:sz w:val="32"/>
+          <w:szCs w:val="32"/>
+        </w:rPr>
+        <w:t xml:space="preserve"> del main hall [</w:t>
       </w:r>
       <w:r>
         <w:rPr>
@@ -2879,7 +2936,29 @@
           <w:sz w:val="32"/>
           <w:szCs w:val="32"/>
         </w:rPr>
-        <w:t>Otro en el congelador de una nevera de la cocina</w:t>
+        <w:t>Otro</w:t>
+      </w:r>
+      <w:r>
+        <w:rPr>
+          <w:rFonts w:ascii="Roboto" w:hAnsi="Roboto" w:cs="Calibri"/>
+          <w:b/>
+          <w:bCs/>
+          <w:color w:val="FFC000" w:themeColor="accent4"/>
+          <w:sz w:val="32"/>
+          <w:szCs w:val="32"/>
+        </w:rPr>
+        <w:t xml:space="preserve"> (Vinagre)</w:t>
+      </w:r>
+      <w:r>
+        <w:rPr>
+          <w:rFonts w:ascii="Roboto" w:hAnsi="Roboto" w:cs="Calibri"/>
+          <w:b/>
+          <w:bCs/>
+          <w:color w:val="FFC000" w:themeColor="accent4"/>
+          <w:sz w:val="32"/>
+          <w:szCs w:val="32"/>
+        </w:rPr>
+        <w:t xml:space="preserve"> en el congelador de una nevera de la cocina</w:t>
       </w:r>
       <w:r>
         <w:rPr>
@@ -2964,7 +3043,62 @@
           <w:sz w:val="32"/>
           <w:szCs w:val="32"/>
         </w:rPr>
-        <w:t>. Otro en la sala de descanso de empleados</w:t>
+        <w:t>. Otro</w:t>
+      </w:r>
+      <w:r>
+        <w:rPr>
+          <w:rFonts w:ascii="Roboto" w:hAnsi="Roboto" w:cs="Calibri"/>
+          <w:b/>
+          <w:bCs/>
+          <w:color w:val="FFC000" w:themeColor="accent4"/>
+          <w:sz w:val="32"/>
+          <w:szCs w:val="32"/>
+        </w:rPr>
+        <w:t xml:space="preserve"> </w:t>
+      </w:r>
+      <w:r>
+        <w:rPr>
+          <w:rFonts w:ascii="Roboto" w:hAnsi="Roboto" w:cs="Calibri"/>
+          <w:b/>
+          <w:bCs/>
+          <w:color w:val="FFC000" w:themeColor="accent4"/>
+          <w:sz w:val="32"/>
+          <w:szCs w:val="32"/>
+        </w:rPr>
+        <w:t xml:space="preserve">(Éter </w:t>
+      </w:r>
+      <w:r>
+        <w:rPr>
+          <w:rFonts w:ascii="Roboto" w:hAnsi="Roboto" w:cs="Calibri"/>
+          <w:b/>
+          <w:bCs/>
+          <w:color w:val="FFC000" w:themeColor="accent4"/>
+          <w:sz w:val="32"/>
+          <w:szCs w:val="32"/>
+        </w:rPr>
+        <w:t>etílico</w:t>
+      </w:r>
+      <w:r>
+        <w:rPr>
+          <w:rFonts w:ascii="Roboto" w:hAnsi="Roboto" w:cs="Calibri"/>
+          <w:b/>
+          <w:bCs/>
+          <w:color w:val="FFC000" w:themeColor="accent4"/>
+          <w:sz w:val="32"/>
+          <w:szCs w:val="32"/>
+        </w:rPr>
+        <w:t>)</w:t>
+      </w:r>
+      <w:r>
+        <w:rPr>
+          <w:rFonts w:ascii="Roboto" w:hAnsi="Roboto" w:cs="Calibri"/>
+          <w:b/>
+          <w:bCs/>
+          <w:color w:val="FFC000" w:themeColor="accent4"/>
+          <w:sz w:val="32"/>
+          <w:szCs w:val="32"/>
+        </w:rPr>
+        <w:t xml:space="preserve"> en la sala de descanso de empleados</w:t>
       </w:r>
       <w:r>
         <w:rPr>
@@ -3193,15 +3327,18 @@
           <w:sz w:val="32"/>
           <w:szCs w:val="32"/>
         </w:rPr>
-        <w:t>disolver COSA</w:t>
-      </w:r>
-      <w:r>
-        <w:rPr>
-          <w:rFonts w:ascii="Roboto" w:hAnsi="Roboto" w:cs="Calibri"/>
-          <w:sz w:val="32"/>
-          <w:szCs w:val="32"/>
-        </w:rPr>
-        <w:t xml:space="preserve">. De esta forma, </w:t>
+        <w:t xml:space="preserve">disolver </w:t>
+      </w:r>
+      <w:r>
+        <w:rPr>
+          <w:rFonts w:ascii="Roboto" w:hAnsi="Roboto" w:cs="Calibri"/>
+          <w:b/>
+          <w:bCs/>
+          <w:color w:val="70AD47" w:themeColor="accent6"/>
+          <w:sz w:val="32"/>
+          <w:szCs w:val="32"/>
+        </w:rPr>
+        <w:t xml:space="preserve">la silicona que atrapa a la </w:t>
       </w:r>
       <w:r>
         <w:rPr>
@@ -3212,7 +3349,7 @@
           <w:sz w:val="32"/>
           <w:szCs w:val="32"/>
         </w:rPr>
-        <w:t>obtener llave alfil</w:t>
+        <w:t xml:space="preserve">llave alfil </w:t>
       </w:r>
       <w:r>
         <w:rPr>
@@ -3223,17 +3360,22 @@
           <w:sz w:val="32"/>
           <w:szCs w:val="32"/>
         </w:rPr>
-        <w:t xml:space="preserve"> [</w:t>
-      </w:r>
-      <w:r>
-        <w:rPr>
-          <w:noProof/>
+        <w:t>[</w:t>
+      </w:r>
+      <w:r>
+        <w:rPr>
+          <w:rFonts w:ascii="Roboto" w:hAnsi="Roboto" w:cs="Calibri"/>
+          <w:b/>
+          <w:bCs/>
+          <w:color w:val="FFC000" w:themeColor="accent4"/>
+          <w:sz w:val="32"/>
+          <w:szCs w:val="32"/>
         </w:rPr>
         <w:drawing>
-          <wp:inline distT="0" distB="0" distL="0" distR="0" wp14:anchorId="3CB12E41" wp14:editId="74484150">
+          <wp:inline distT="0" distB="0" distL="0" distR="0" wp14:anchorId="35E239EE" wp14:editId="42D54118">
             <wp:extent cx="110098" cy="229855"/>
             <wp:effectExtent l="0" t="0" r="4445" b="0"/>
-            <wp:docPr id="28" name="Imagen 28"/>
+            <wp:docPr id="5" name="Imagen 5"/>
             <wp:cNvGraphicFramePr>
               <a:graphicFrameLocks xmlns:a="http://schemas.openxmlformats.org/drawingml/2006/main" noChangeAspect="1"/>
             </wp:cNvGraphicFramePr>
@@ -3291,10 +3433,13 @@
       <w:r>
         <w:rPr>
           <w:rFonts w:ascii="Roboto" w:hAnsi="Roboto" w:cs="Calibri"/>
-          <w:sz w:val="32"/>
-          <w:szCs w:val="32"/>
-        </w:rPr>
-        <w:t>.</w:t>
+          <w:b/>
+          <w:bCs/>
+          <w:color w:val="FFC000" w:themeColor="accent4"/>
+          <w:sz w:val="32"/>
+          <w:szCs w:val="32"/>
+        </w:rPr>
+        <w:t>, entonces, la podemos obtener.</w:t>
       </w:r>
     </w:p>
     <w:p>
@@ -4726,6 +4871,7 @@
           <w:sz w:val="32"/>
           <w:szCs w:val="32"/>
         </w:rPr>
+        <w:lastRenderedPageBreak/>
         <w:t xml:space="preserve">Ir al </w:t>
       </w:r>
       <w:r>
@@ -5002,7 +5148,6 @@
           <w:sz w:val="32"/>
           <w:szCs w:val="32"/>
         </w:rPr>
-        <w:lastRenderedPageBreak/>
         <w:t>[</w:t>
       </w:r>
       <w:r>

</xml_diff>

<commit_message>
v0.18.5 - Se ha completado la lógica del puzle del disolvente de la silicona (falta añadir los componentes en el escenario).
</commit_message>
<xml_diff>
--- a/OTROS/GUIA DE JUEGO.docx
+++ b/OTROS/GUIA DE JUEGO.docx
@@ -1,6 +1,6 @@
 
 <file path=word/document.xml><?xml version="1.0" encoding="utf-8"?>
-<w:document xmlns:wpc="http://schemas.microsoft.com/office/word/2010/wordprocessingCanvas" xmlns:cx="http://schemas.microsoft.com/office/drawing/2014/chartex" xmlns:cx1="http://schemas.microsoft.com/office/drawing/2015/9/8/chartex" xmlns:cx2="http://schemas.microsoft.com/office/drawing/2015/10/21/chartex" xmlns:cx3="http://schemas.microsoft.com/office/drawing/2016/5/9/chartex" xmlns:cx4="http://schemas.microsoft.com/office/drawing/2016/5/10/chartex" xmlns:cx5="http://schemas.microsoft.com/office/drawing/2016/5/11/chartex" xmlns:cx6="http://schemas.microsoft.com/office/drawing/2016/5/12/chartex" xmlns:cx7="http://schemas.microsoft.com/office/drawing/2016/5/13/chartex" xmlns:cx8="http://schemas.microsoft.com/office/drawing/2016/5/14/chartex" xmlns:mc="http://schemas.openxmlformats.org/markup-compatibility/2006" xmlns:aink="http://schemas.microsoft.com/office/drawing/2016/ink" xmlns:am3d="http://schemas.microsoft.com/office/drawing/2017/model3d" xmlns:o="urn:schemas-microsoft-com:office:office" xmlns:r="http://schemas.openxmlformats.org/officeDocument/2006/relationships" xmlns:m="http://schemas.openxmlformats.org/officeDocument/2006/math" xmlns:v="urn:schemas-microsoft-com:vml" xmlns:wp14="http://schemas.microsoft.com/office/word/2010/wordprocessingDrawing" xmlns:wp="http://schemas.openxmlformats.org/drawingml/2006/wordprocessingDrawing" xmlns:w10="urn:schemas-microsoft-com:office:word" xmlns:w="http://schemas.openxmlformats.org/wordprocessingml/2006/main" xmlns:w14="http://schemas.microsoft.com/office/word/2010/wordml" xmlns:w15="http://schemas.microsoft.com/office/word/2012/wordml" xmlns:w16cex="http://schemas.microsoft.com/office/word/2018/wordml/cex" xmlns:w16cid="http://schemas.microsoft.com/office/word/2016/wordml/cid" xmlns:w16="http://schemas.microsoft.com/office/word/2018/wordml" xmlns:w16se="http://schemas.microsoft.com/office/word/2015/wordml/symex" xmlns:wpg="http://schemas.microsoft.com/office/word/2010/wordprocessingGroup" xmlns:wpi="http://schemas.microsoft.com/office/word/2010/wordprocessingInk" xmlns:wne="http://schemas.microsoft.com/office/word/2006/wordml" xmlns:wps="http://schemas.microsoft.com/office/word/2010/wordprocessingShape" mc:Ignorable="w14 w15 w16se w16cid w16 w16cex wp14">
+<w:document xmlns:wpc="http://schemas.microsoft.com/office/word/2010/wordprocessingCanvas" xmlns:cx="http://schemas.microsoft.com/office/drawing/2014/chartex" xmlns:cx1="http://schemas.microsoft.com/office/drawing/2015/9/8/chartex" xmlns:cx2="http://schemas.microsoft.com/office/drawing/2015/10/21/chartex" xmlns:cx3="http://schemas.microsoft.com/office/drawing/2016/5/9/chartex" xmlns:cx4="http://schemas.microsoft.com/office/drawing/2016/5/10/chartex" xmlns:cx5="http://schemas.microsoft.com/office/drawing/2016/5/11/chartex" xmlns:cx6="http://schemas.microsoft.com/office/drawing/2016/5/12/chartex" xmlns:cx7="http://schemas.microsoft.com/office/drawing/2016/5/13/chartex" xmlns:cx8="http://schemas.microsoft.com/office/drawing/2016/5/14/chartex" xmlns:mc="http://schemas.openxmlformats.org/markup-compatibility/2006" xmlns:aink="http://schemas.microsoft.com/office/drawing/2016/ink" xmlns:am3d="http://schemas.microsoft.com/office/drawing/2017/model3d" xmlns:o="urn:schemas-microsoft-com:office:office" xmlns:r="http://schemas.openxmlformats.org/officeDocument/2006/relationships" xmlns:m="http://schemas.openxmlformats.org/officeDocument/2006/math" xmlns:v="urn:schemas-microsoft-com:vml" xmlns:wp14="http://schemas.microsoft.com/office/word/2010/wordprocessingDrawing" xmlns:wp="http://schemas.openxmlformats.org/drawingml/2006/wordprocessingDrawing" xmlns:w10="urn:schemas-microsoft-com:office:word" xmlns:w="http://schemas.openxmlformats.org/wordprocessingml/2006/main" xmlns:w14="http://schemas.microsoft.com/office/word/2010/wordml" xmlns:w15="http://schemas.microsoft.com/office/word/2012/wordml" xmlns:w16cex="http://schemas.microsoft.com/office/word/2018/wordml/cex" xmlns:w16cid="http://schemas.microsoft.com/office/word/2016/wordml/cid" xmlns:w16="http://schemas.microsoft.com/office/word/2018/wordml" xmlns:w16sdtdh="http://schemas.microsoft.com/office/word/2020/wordml/sdtdatahash" xmlns:w16se="http://schemas.microsoft.com/office/word/2015/wordml/symex" xmlns:wpg="http://schemas.microsoft.com/office/word/2010/wordprocessingGroup" xmlns:wpi="http://schemas.microsoft.com/office/word/2010/wordprocessingInk" xmlns:wne="http://schemas.microsoft.com/office/word/2006/wordml" xmlns:wps="http://schemas.microsoft.com/office/word/2010/wordprocessingShape" mc:Ignorable="w14 w15 w16se w16cid w16 w16cex w16sdtdh wp14">
   <w:body>
     <w:p>
       <w:pPr>
@@ -2829,18 +2829,7 @@
           <w:sz w:val="32"/>
           <w:szCs w:val="32"/>
         </w:rPr>
-        <w:t xml:space="preserve">componentes </w:t>
-      </w:r>
-      <w:r>
-        <w:rPr>
-          <w:rFonts w:ascii="Roboto" w:hAnsi="Roboto" w:cs="Calibri"/>
-          <w:b/>
-          <w:bCs/>
-          <w:color w:val="FFC000" w:themeColor="accent4"/>
-          <w:sz w:val="32"/>
-          <w:szCs w:val="32"/>
-        </w:rPr>
-        <w:t>(Acetona)</w:t>
+        <w:t>componentes (Acetona)</w:t>
       </w:r>
       <w:r>
         <w:rPr>
@@ -3054,18 +3043,7 @@
           <w:sz w:val="32"/>
           <w:szCs w:val="32"/>
         </w:rPr>
-        <w:t xml:space="preserve"> </w:t>
-      </w:r>
-      <w:r>
-        <w:rPr>
-          <w:rFonts w:ascii="Roboto" w:hAnsi="Roboto" w:cs="Calibri"/>
-          <w:b/>
-          <w:bCs/>
-          <w:color w:val="FFC000" w:themeColor="accent4"/>
-          <w:sz w:val="32"/>
-          <w:szCs w:val="32"/>
-        </w:rPr>
-        <w:t xml:space="preserve">(Éter </w:t>
+        <w:t xml:space="preserve"> (Éter </w:t>
       </w:r>
       <w:r>
         <w:rPr>
@@ -3367,6 +3345,7 @@
           <w:rFonts w:ascii="Roboto" w:hAnsi="Roboto" w:cs="Calibri"/>
           <w:b/>
           <w:bCs/>
+          <w:noProof/>
           <w:color w:val="FFC000" w:themeColor="accent4"/>
           <w:sz w:val="32"/>
           <w:szCs w:val="32"/>
@@ -5173,14 +5152,21 @@
     </w:p>
     <w:p>
       <w:pPr>
-        <w:pStyle w:val="NormalWeb"/>
-        <w:spacing w:before="0" w:beforeAutospacing="0" w:after="0" w:afterAutospacing="0"/>
-        <w:rPr>
-          <w:rFonts w:ascii="Roboto" w:hAnsi="Roboto" w:cs="Calibri"/>
-          <w:sz w:val="32"/>
-          <w:szCs w:val="32"/>
-        </w:rPr>
-      </w:pPr>
+        <w:rPr>
+          <w:rFonts w:ascii="Roboto" w:eastAsia="Times New Roman" w:hAnsi="Roboto" w:cs="Calibri"/>
+          <w:sz w:val="32"/>
+          <w:szCs w:val="32"/>
+          <w:lang w:eastAsia="es-ES"/>
+        </w:rPr>
+      </w:pPr>
+      <w:r>
+        <w:rPr>
+          <w:rFonts w:ascii="Roboto" w:hAnsi="Roboto" w:cs="Calibri"/>
+          <w:sz w:val="32"/>
+          <w:szCs w:val="32"/>
+        </w:rPr>
+        <w:br w:type="page"/>
+      </w:r>
     </w:p>
     <w:p>
       <w:pPr>
@@ -5205,6 +5191,7 @@
           <w:sz w:val="32"/>
           <w:szCs w:val="32"/>
         </w:rPr>
+        <w:lastRenderedPageBreak/>
         <w:t xml:space="preserve">GRIFO DE BRONCE   </w:t>
       </w:r>
     </w:p>
@@ -7176,7 +7163,7 @@
 </file>
 
 <file path=word/numbering.xml><?xml version="1.0" encoding="utf-8"?>
-<w:numbering xmlns:wpc="http://schemas.microsoft.com/office/word/2010/wordprocessingCanvas" xmlns:cx="http://schemas.microsoft.com/office/drawing/2014/chartex" xmlns:cx1="http://schemas.microsoft.com/office/drawing/2015/9/8/chartex" xmlns:cx2="http://schemas.microsoft.com/office/drawing/2015/10/21/chartex" xmlns:cx3="http://schemas.microsoft.com/office/drawing/2016/5/9/chartex" xmlns:cx4="http://schemas.microsoft.com/office/drawing/2016/5/10/chartex" xmlns:cx5="http://schemas.microsoft.com/office/drawing/2016/5/11/chartex" xmlns:cx6="http://schemas.microsoft.com/office/drawing/2016/5/12/chartex" xmlns:cx7="http://schemas.microsoft.com/office/drawing/2016/5/13/chartex" xmlns:cx8="http://schemas.microsoft.com/office/drawing/2016/5/14/chartex" xmlns:mc="http://schemas.openxmlformats.org/markup-compatibility/2006" xmlns:aink="http://schemas.microsoft.com/office/drawing/2016/ink" xmlns:am3d="http://schemas.microsoft.com/office/drawing/2017/model3d" xmlns:o="urn:schemas-microsoft-com:office:office" xmlns:r="http://schemas.openxmlformats.org/officeDocument/2006/relationships" xmlns:m="http://schemas.openxmlformats.org/officeDocument/2006/math" xmlns:v="urn:schemas-microsoft-com:vml" xmlns:wp14="http://schemas.microsoft.com/office/word/2010/wordprocessingDrawing" xmlns:wp="http://schemas.openxmlformats.org/drawingml/2006/wordprocessingDrawing" xmlns:w10="urn:schemas-microsoft-com:office:word" xmlns:w="http://schemas.openxmlformats.org/wordprocessingml/2006/main" xmlns:w14="http://schemas.microsoft.com/office/word/2010/wordml" xmlns:w15="http://schemas.microsoft.com/office/word/2012/wordml" xmlns:w16cex="http://schemas.microsoft.com/office/word/2018/wordml/cex" xmlns:w16cid="http://schemas.microsoft.com/office/word/2016/wordml/cid" xmlns:w16="http://schemas.microsoft.com/office/word/2018/wordml" xmlns:w16se="http://schemas.microsoft.com/office/word/2015/wordml/symex" xmlns:wpg="http://schemas.microsoft.com/office/word/2010/wordprocessingGroup" xmlns:wpi="http://schemas.microsoft.com/office/word/2010/wordprocessingInk" xmlns:wne="http://schemas.microsoft.com/office/word/2006/wordml" xmlns:wps="http://schemas.microsoft.com/office/word/2010/wordprocessingShape" mc:Ignorable="w14 w15 w16se w16cid w16 w16cex wp14">
+<w:numbering xmlns:wpc="http://schemas.microsoft.com/office/word/2010/wordprocessingCanvas" xmlns:cx="http://schemas.microsoft.com/office/drawing/2014/chartex" xmlns:cx1="http://schemas.microsoft.com/office/drawing/2015/9/8/chartex" xmlns:cx2="http://schemas.microsoft.com/office/drawing/2015/10/21/chartex" xmlns:cx3="http://schemas.microsoft.com/office/drawing/2016/5/9/chartex" xmlns:cx4="http://schemas.microsoft.com/office/drawing/2016/5/10/chartex" xmlns:cx5="http://schemas.microsoft.com/office/drawing/2016/5/11/chartex" xmlns:cx6="http://schemas.microsoft.com/office/drawing/2016/5/12/chartex" xmlns:cx7="http://schemas.microsoft.com/office/drawing/2016/5/13/chartex" xmlns:cx8="http://schemas.microsoft.com/office/drawing/2016/5/14/chartex" xmlns:mc="http://schemas.openxmlformats.org/markup-compatibility/2006" xmlns:aink="http://schemas.microsoft.com/office/drawing/2016/ink" xmlns:am3d="http://schemas.microsoft.com/office/drawing/2017/model3d" xmlns:o="urn:schemas-microsoft-com:office:office" xmlns:r="http://schemas.openxmlformats.org/officeDocument/2006/relationships" xmlns:m="http://schemas.openxmlformats.org/officeDocument/2006/math" xmlns:v="urn:schemas-microsoft-com:vml" xmlns:wp14="http://schemas.microsoft.com/office/word/2010/wordprocessingDrawing" xmlns:wp="http://schemas.openxmlformats.org/drawingml/2006/wordprocessingDrawing" xmlns:w10="urn:schemas-microsoft-com:office:word" xmlns:w="http://schemas.openxmlformats.org/wordprocessingml/2006/main" xmlns:w14="http://schemas.microsoft.com/office/word/2010/wordml" xmlns:w15="http://schemas.microsoft.com/office/word/2012/wordml" xmlns:w16cex="http://schemas.microsoft.com/office/word/2018/wordml/cex" xmlns:w16cid="http://schemas.microsoft.com/office/word/2016/wordml/cid" xmlns:w16="http://schemas.microsoft.com/office/word/2018/wordml" xmlns:w16sdtdh="http://schemas.microsoft.com/office/word/2020/wordml/sdtdatahash" xmlns:w16se="http://schemas.microsoft.com/office/word/2015/wordml/symex" xmlns:wpg="http://schemas.microsoft.com/office/word/2010/wordprocessingGroup" xmlns:wpi="http://schemas.microsoft.com/office/word/2010/wordprocessingInk" xmlns:wne="http://schemas.microsoft.com/office/word/2006/wordml" xmlns:wps="http://schemas.microsoft.com/office/word/2010/wordprocessingShape" mc:Ignorable="w14 w15 w16se w16cid w16 w16cex w16sdtdh wp14">
   <w:abstractNum w:abstractNumId="0" w15:restartNumberingAfterBreak="0">
     <w:nsid w:val="12AC170A"/>
     <w:multiLevelType w:val="hybridMultilevel"/>
@@ -7645,7 +7632,7 @@
 </file>
 
 <file path=word/styles.xml><?xml version="1.0" encoding="utf-8"?>
-<w:styles xmlns:mc="http://schemas.openxmlformats.org/markup-compatibility/2006" xmlns:r="http://schemas.openxmlformats.org/officeDocument/2006/relationships" xmlns:w="http://schemas.openxmlformats.org/wordprocessingml/2006/main" xmlns:w14="http://schemas.microsoft.com/office/word/2010/wordml" xmlns:w15="http://schemas.microsoft.com/office/word/2012/wordml" xmlns:w16cex="http://schemas.microsoft.com/office/word/2018/wordml/cex" xmlns:w16cid="http://schemas.microsoft.com/office/word/2016/wordml/cid" xmlns:w16="http://schemas.microsoft.com/office/word/2018/wordml" xmlns:w16se="http://schemas.microsoft.com/office/word/2015/wordml/symex" mc:Ignorable="w14 w15 w16se w16cid w16 w16cex">
+<w:styles xmlns:mc="http://schemas.openxmlformats.org/markup-compatibility/2006" xmlns:r="http://schemas.openxmlformats.org/officeDocument/2006/relationships" xmlns:w="http://schemas.openxmlformats.org/wordprocessingml/2006/main" xmlns:w14="http://schemas.microsoft.com/office/word/2010/wordml" xmlns:w15="http://schemas.microsoft.com/office/word/2012/wordml" xmlns:w16cex="http://schemas.microsoft.com/office/word/2018/wordml/cex" xmlns:w16cid="http://schemas.microsoft.com/office/word/2016/wordml/cid" xmlns:w16="http://schemas.microsoft.com/office/word/2018/wordml" xmlns:w16sdtdh="http://schemas.microsoft.com/office/word/2020/wordml/sdtdatahash" xmlns:w16se="http://schemas.microsoft.com/office/word/2015/wordml/symex" mc:Ignorable="w14 w15 w16se w16cid w16 w16cex w16sdtdh">
   <w:docDefaults>
     <w:rPrDefault>
       <w:rPr>

</xml_diff>

<commit_message>
v0.18.6 - Se ha completado el puzle de la silicona.
</commit_message>
<xml_diff>
--- a/OTROS/GUIA DE JUEGO.docx
+++ b/OTROS/GUIA DE JUEGO.docx
@@ -58,7 +58,25 @@
           <w:sz w:val="32"/>
           <w:szCs w:val="32"/>
         </w:rPr>
-        <w:t>del main hall</w:t>
+        <w:t xml:space="preserve">del </w:t>
+      </w:r>
+      <w:proofErr w:type="spellStart"/>
+      <w:r>
+        <w:rPr>
+          <w:rFonts w:ascii="Roboto" w:hAnsi="Roboto" w:cs="Calibri"/>
+          <w:sz w:val="32"/>
+          <w:szCs w:val="32"/>
+        </w:rPr>
+        <w:t>main</w:t>
+      </w:r>
+      <w:proofErr w:type="spellEnd"/>
+      <w:r>
+        <w:rPr>
+          <w:rFonts w:ascii="Roboto" w:hAnsi="Roboto" w:cs="Calibri"/>
+          <w:sz w:val="32"/>
+          <w:szCs w:val="32"/>
+        </w:rPr>
+        <w:t xml:space="preserve"> hall</w:t>
       </w:r>
       <w:r>
         <w:rPr>
@@ -2851,7 +2869,31 @@
           <w:sz w:val="32"/>
           <w:szCs w:val="32"/>
         </w:rPr>
-        <w:t xml:space="preserve"> del main hall [</w:t>
+        <w:t xml:space="preserve"> del </w:t>
+      </w:r>
+      <w:proofErr w:type="spellStart"/>
+      <w:r>
+        <w:rPr>
+          <w:rFonts w:ascii="Roboto" w:hAnsi="Roboto" w:cs="Calibri"/>
+          <w:b/>
+          <w:bCs/>
+          <w:color w:val="FFC000" w:themeColor="accent4"/>
+          <w:sz w:val="32"/>
+          <w:szCs w:val="32"/>
+        </w:rPr>
+        <w:t>main</w:t>
+      </w:r>
+      <w:proofErr w:type="spellEnd"/>
+      <w:r>
+        <w:rPr>
+          <w:rFonts w:ascii="Roboto" w:hAnsi="Roboto" w:cs="Calibri"/>
+          <w:b/>
+          <w:bCs/>
+          <w:color w:val="FFC000" w:themeColor="accent4"/>
+          <w:sz w:val="32"/>
+          <w:szCs w:val="32"/>
+        </w:rPr>
+        <w:t xml:space="preserve"> hall [</w:t>
       </w:r>
       <w:r>
         <w:rPr>
@@ -6218,7 +6260,40 @@
           <w:sz w:val="32"/>
           <w:szCs w:val="32"/>
         </w:rPr>
-        <w:t>y leer una nota que indica que la contraseña de la caja es su cumpleaños</w:t>
+        <w:t xml:space="preserve">y leer una nota que indica que la contraseña de la caja es </w:t>
+      </w:r>
+      <w:r>
+        <w:rPr>
+          <w:rFonts w:ascii="Roboto" w:hAnsi="Roboto" w:cs="Calibri"/>
+          <w:b/>
+          <w:bCs/>
+          <w:color w:val="70AD47" w:themeColor="accent6"/>
+          <w:sz w:val="32"/>
+          <w:szCs w:val="32"/>
+        </w:rPr>
+        <w:t>la fecha de</w:t>
+      </w:r>
+      <w:r>
+        <w:rPr>
+          <w:rFonts w:ascii="Roboto" w:hAnsi="Roboto" w:cs="Calibri"/>
+          <w:b/>
+          <w:bCs/>
+          <w:color w:val="70AD47" w:themeColor="accent6"/>
+          <w:sz w:val="32"/>
+          <w:szCs w:val="32"/>
+        </w:rPr>
+        <w:t xml:space="preserve"> cumpleaños</w:t>
+      </w:r>
+      <w:r>
+        <w:rPr>
+          <w:rFonts w:ascii="Roboto" w:hAnsi="Roboto" w:cs="Calibri"/>
+          <w:b/>
+          <w:bCs/>
+          <w:color w:val="70AD47" w:themeColor="accent6"/>
+          <w:sz w:val="32"/>
+          <w:szCs w:val="32"/>
+        </w:rPr>
+        <w:t xml:space="preserve"> del responsable</w:t>
       </w:r>
       <w:r>
         <w:rPr>

</xml_diff>

<commit_message>
v0.19 - Se ha realizado el puzle de arreglar el motor hidraúlico para que funcionen todos los grifos de los lavabos del asilo, y poder llenar el jarrón con agua. Se han hecho otras mejoras.
</commit_message>
<xml_diff>
--- a/OTROS/GUIA DE JUEGO.docx
+++ b/OTROS/GUIA DE JUEGO.docx
@@ -4054,18 +4054,7 @@
           <w:sz w:val="32"/>
           <w:szCs w:val="32"/>
         </w:rPr>
-        <w:t>sala oscura 2</w:t>
-      </w:r>
-      <w:r>
-        <w:rPr>
-          <w:rFonts w:ascii="Roboto" w:hAnsi="Roboto" w:cs="Calibri"/>
-          <w:b/>
-          <w:bCs/>
-          <w:color w:val="ED7D31" w:themeColor="accent2"/>
-          <w:sz w:val="32"/>
-          <w:szCs w:val="32"/>
-        </w:rPr>
-        <w:t xml:space="preserve"> </w:t>
+        <w:t xml:space="preserve">habitación de reclusión A </w:t>
       </w:r>
       <w:r>
         <w:rPr>
@@ -5657,7 +5646,7 @@
           <w:sz w:val="32"/>
           <w:szCs w:val="32"/>
         </w:rPr>
-        <w:t>la sala oscura 1</w:t>
+        <w:t>la</w:t>
       </w:r>
       <w:r>
         <w:rPr>
@@ -5668,7 +5657,7 @@
           <w:sz w:val="32"/>
           <w:szCs w:val="32"/>
         </w:rPr>
-        <w:t xml:space="preserve"> </w:t>
+        <w:t xml:space="preserve"> habitación de reclusión B </w:t>
       </w:r>
       <w:r>
         <w:rPr>
@@ -5779,7 +5768,29 @@
           <w:sz w:val="32"/>
           <w:szCs w:val="32"/>
         </w:rPr>
-        <w:t>La sala oscura 1 se abre con la llave alfil</w:t>
+        <w:t xml:space="preserve">La </w:t>
+      </w:r>
+      <w:r>
+        <w:rPr>
+          <w:rFonts w:ascii="Roboto" w:hAnsi="Roboto" w:cs="Calibri"/>
+          <w:b/>
+          <w:bCs/>
+          <w:color w:val="70AD47" w:themeColor="accent6"/>
+          <w:sz w:val="32"/>
+          <w:szCs w:val="32"/>
+        </w:rPr>
+        <w:t xml:space="preserve">habitación de reclusión B </w:t>
+      </w:r>
+      <w:r>
+        <w:rPr>
+          <w:rFonts w:ascii="Roboto" w:hAnsi="Roboto" w:cs="Calibri"/>
+          <w:b/>
+          <w:bCs/>
+          <w:color w:val="70AD47" w:themeColor="accent6"/>
+          <w:sz w:val="32"/>
+          <w:szCs w:val="32"/>
+        </w:rPr>
+        <w:t>se abre con la llave alfil</w:t>
       </w:r>
       <w:r>
         <w:rPr>

</xml_diff>

<commit_message>
v0.20 - Se ha trabajo en el puzle de la mancha negra. Se ha refactorizado el codigo de la caja de seguridad. Se han realizado otras mejoras. Se ha empezado a realizar el puzle de la pizarra.
</commit_message>
<xml_diff>
--- a/OTROS/GUIA DE JUEGO.docx
+++ b/OTROS/GUIA DE JUEGO.docx
@@ -58,25 +58,7 @@
           <w:sz w:val="32"/>
           <w:szCs w:val="32"/>
         </w:rPr>
-        <w:t xml:space="preserve">del </w:t>
-      </w:r>
-      <w:proofErr w:type="spellStart"/>
-      <w:r>
-        <w:rPr>
-          <w:rFonts w:ascii="Roboto" w:hAnsi="Roboto" w:cs="Calibri"/>
-          <w:sz w:val="32"/>
-          <w:szCs w:val="32"/>
-        </w:rPr>
-        <w:t>main</w:t>
-      </w:r>
-      <w:proofErr w:type="spellEnd"/>
-      <w:r>
-        <w:rPr>
-          <w:rFonts w:ascii="Roboto" w:hAnsi="Roboto" w:cs="Calibri"/>
-          <w:sz w:val="32"/>
-          <w:szCs w:val="32"/>
-        </w:rPr>
-        <w:t xml:space="preserve"> hall</w:t>
+        <w:t>del main hall</w:t>
       </w:r>
       <w:r>
         <w:rPr>
@@ -2869,31 +2851,7 @@
           <w:sz w:val="32"/>
           <w:szCs w:val="32"/>
         </w:rPr>
-        <w:t xml:space="preserve"> del </w:t>
-      </w:r>
-      <w:proofErr w:type="spellStart"/>
-      <w:r>
-        <w:rPr>
-          <w:rFonts w:ascii="Roboto" w:hAnsi="Roboto" w:cs="Calibri"/>
-          <w:b/>
-          <w:bCs/>
-          <w:color w:val="FFC000" w:themeColor="accent4"/>
-          <w:sz w:val="32"/>
-          <w:szCs w:val="32"/>
-        </w:rPr>
-        <w:t>main</w:t>
-      </w:r>
-      <w:proofErr w:type="spellEnd"/>
-      <w:r>
-        <w:rPr>
-          <w:rFonts w:ascii="Roboto" w:hAnsi="Roboto" w:cs="Calibri"/>
-          <w:b/>
-          <w:bCs/>
-          <w:color w:val="FFC000" w:themeColor="accent4"/>
-          <w:sz w:val="32"/>
-          <w:szCs w:val="32"/>
-        </w:rPr>
-        <w:t xml:space="preserve"> hall [</w:t>
+        <w:t xml:space="preserve"> del main hall [</w:t>
       </w:r>
       <w:r>
         <w:rPr>
@@ -4186,7 +4144,7 @@
           <w:sz w:val="32"/>
           <w:szCs w:val="32"/>
         </w:rPr>
-        <w:t>utilizar el jarrón con agua en una zona mugrienta</w:t>
+        <w:t>utilizar el jarrón con agua en u</w:t>
       </w:r>
       <w:r>
         <w:rPr>
@@ -4197,15 +4155,15 @@
           <w:sz w:val="32"/>
           <w:szCs w:val="32"/>
         </w:rPr>
-        <w:t>/sangrienta</w:t>
-      </w:r>
-      <w:r>
-        <w:rPr>
-          <w:rFonts w:ascii="Roboto" w:hAnsi="Roboto" w:cs="Calibri"/>
-          <w:sz w:val="32"/>
-          <w:szCs w:val="32"/>
-        </w:rPr>
-        <w:t xml:space="preserve"> para mostrar el </w:t>
+        <w:t xml:space="preserve">na pared que tiene una mancha negra </w:t>
+      </w:r>
+      <w:r>
+        <w:rPr>
+          <w:rFonts w:ascii="Roboto" w:hAnsi="Roboto" w:cs="Calibri"/>
+          <w:sz w:val="32"/>
+          <w:szCs w:val="32"/>
+        </w:rPr>
+        <w:t xml:space="preserve">para mostrar el </w:t>
       </w:r>
       <w:r>
         <w:rPr>
@@ -4344,7 +4302,29 @@
           <w:sz w:val="32"/>
           <w:szCs w:val="32"/>
         </w:rPr>
-        <w:t>sala de observación</w:t>
+        <w:t>s</w:t>
+      </w:r>
+      <w:r>
+        <w:rPr>
+          <w:rFonts w:ascii="Roboto" w:hAnsi="Roboto" w:cs="Calibri"/>
+          <w:b/>
+          <w:bCs/>
+          <w:color w:val="ED7D31" w:themeColor="accent2"/>
+          <w:sz w:val="32"/>
+          <w:szCs w:val="32"/>
+        </w:rPr>
+        <w:t>ala guardia -&gt; s</w:t>
+      </w:r>
+      <w:r>
+        <w:rPr>
+          <w:rFonts w:ascii="Roboto" w:hAnsi="Roboto" w:cs="Calibri"/>
+          <w:b/>
+          <w:bCs/>
+          <w:color w:val="ED7D31" w:themeColor="accent2"/>
+          <w:sz w:val="32"/>
+          <w:szCs w:val="32"/>
+        </w:rPr>
+        <w:t>ala de observación</w:t>
       </w:r>
       <w:r>
         <w:rPr>
@@ -4453,6 +4433,17 @@
       <w:r>
         <w:rPr>
           <w:rFonts w:ascii="Roboto" w:hAnsi="Roboto" w:cs="Calibri"/>
+          <w:b/>
+          <w:bCs/>
+          <w:color w:val="70AD47" w:themeColor="accent6"/>
+          <w:sz w:val="32"/>
+          <w:szCs w:val="32"/>
+        </w:rPr>
+        <w:t xml:space="preserve"> en las puertas</w:t>
+      </w:r>
+      <w:r>
+        <w:rPr>
+          <w:rFonts w:ascii="Roboto" w:hAnsi="Roboto" w:cs="Calibri"/>
           <w:sz w:val="32"/>
           <w:szCs w:val="32"/>
         </w:rPr>
@@ -4461,13 +4452,43 @@
       <w:r>
         <w:rPr>
           <w:rFonts w:ascii="Roboto" w:hAnsi="Roboto" w:cs="Calibri"/>
+          <w:sz w:val="32"/>
+          <w:szCs w:val="32"/>
+        </w:rPr>
+        <w:t xml:space="preserve">y </w:t>
+      </w:r>
+      <w:r>
+        <w:rPr>
+          <w:rFonts w:ascii="Roboto" w:hAnsi="Roboto" w:cs="Calibri"/>
           <w:b/>
           <w:bCs/>
           <w:color w:val="70AD47" w:themeColor="accent6"/>
           <w:sz w:val="32"/>
           <w:szCs w:val="32"/>
         </w:rPr>
-        <w:t>utilizar código de la zona mugrienta</w:t>
+        <w:t>poner el</w:t>
+      </w:r>
+      <w:r>
+        <w:rPr>
+          <w:rFonts w:ascii="Roboto" w:hAnsi="Roboto" w:cs="Calibri"/>
+          <w:b/>
+          <w:bCs/>
+          <w:color w:val="70AD47" w:themeColor="accent6"/>
+          <w:sz w:val="32"/>
+          <w:szCs w:val="32"/>
+        </w:rPr>
+        <w:t xml:space="preserve"> código</w:t>
+      </w:r>
+      <w:r>
+        <w:rPr>
+          <w:rFonts w:ascii="Roboto" w:hAnsi="Roboto" w:cs="Calibri"/>
+          <w:b/>
+          <w:bCs/>
+          <w:color w:val="70AD47" w:themeColor="accent6"/>
+          <w:sz w:val="32"/>
+          <w:szCs w:val="32"/>
+        </w:rPr>
+        <w:t xml:space="preserve"> en la caja de seguridad</w:t>
       </w:r>
       <w:r>
         <w:rPr>
@@ -4561,6 +4582,17 @@
           <w:szCs w:val="32"/>
         </w:rPr>
         <w:t>]</w:t>
+      </w:r>
+      <w:r>
+        <w:rPr>
+          <w:rFonts w:ascii="Roboto" w:hAnsi="Roboto" w:cs="Calibri"/>
+          <w:b/>
+          <w:bCs/>
+          <w:color w:val="FFC000" w:themeColor="accent4"/>
+          <w:sz w:val="32"/>
+          <w:szCs w:val="32"/>
+        </w:rPr>
+        <w:t xml:space="preserve"> de la caja</w:t>
       </w:r>
       <w:r>
         <w:rPr>

</xml_diff>

<commit_message>
v0.21.2 - Se ha completado lo anterior hasta tener la obtención del segundo grifo. Se ha empezado a hacer el puzle de las tarjetas de identificación. Se ha añadido la caja de seguridad  que contiene el tercer grifo en la sala de máquinas.
</commit_message>
<xml_diff>
--- a/OTROS/GUIA DE JUEGO.docx
+++ b/OTROS/GUIA DE JUEGO.docx
@@ -58,7 +58,25 @@
           <w:sz w:val="32"/>
           <w:szCs w:val="32"/>
         </w:rPr>
-        <w:t>del main hall</w:t>
+        <w:t xml:space="preserve">del </w:t>
+      </w:r>
+      <w:proofErr w:type="spellStart"/>
+      <w:r>
+        <w:rPr>
+          <w:rFonts w:ascii="Roboto" w:hAnsi="Roboto" w:cs="Calibri"/>
+          <w:sz w:val="32"/>
+          <w:szCs w:val="32"/>
+        </w:rPr>
+        <w:t>main</w:t>
+      </w:r>
+      <w:proofErr w:type="spellEnd"/>
+      <w:r>
+        <w:rPr>
+          <w:rFonts w:ascii="Roboto" w:hAnsi="Roboto" w:cs="Calibri"/>
+          <w:sz w:val="32"/>
+          <w:szCs w:val="32"/>
+        </w:rPr>
+        <w:t xml:space="preserve"> hall</w:t>
       </w:r>
       <w:r>
         <w:rPr>
@@ -2851,7 +2869,31 @@
           <w:sz w:val="32"/>
           <w:szCs w:val="32"/>
         </w:rPr>
-        <w:t xml:space="preserve"> del main hall [</w:t>
+        <w:t xml:space="preserve"> del </w:t>
+      </w:r>
+      <w:proofErr w:type="spellStart"/>
+      <w:r>
+        <w:rPr>
+          <w:rFonts w:ascii="Roboto" w:hAnsi="Roboto" w:cs="Calibri"/>
+          <w:b/>
+          <w:bCs/>
+          <w:color w:val="FFC000" w:themeColor="accent4"/>
+          <w:sz w:val="32"/>
+          <w:szCs w:val="32"/>
+        </w:rPr>
+        <w:t>main</w:t>
+      </w:r>
+      <w:proofErr w:type="spellEnd"/>
+      <w:r>
+        <w:rPr>
+          <w:rFonts w:ascii="Roboto" w:hAnsi="Roboto" w:cs="Calibri"/>
+          <w:b/>
+          <w:bCs/>
+          <w:color w:val="FFC000" w:themeColor="accent4"/>
+          <w:sz w:val="32"/>
+          <w:szCs w:val="32"/>
+        </w:rPr>
+        <w:t xml:space="preserve"> hall [</w:t>
       </w:r>
       <w:r>
         <w:rPr>
@@ -5066,6 +5108,17 @@
           <w:szCs w:val="32"/>
         </w:rPr>
         <w:t>utilizar el código de la sala de educación</w:t>
+      </w:r>
+      <w:r>
+        <w:rPr>
+          <w:rFonts w:ascii="Roboto" w:hAnsi="Roboto" w:cs="Calibri"/>
+          <w:b/>
+          <w:bCs/>
+          <w:color w:val="70AD47" w:themeColor="accent6"/>
+          <w:sz w:val="32"/>
+          <w:szCs w:val="32"/>
+        </w:rPr>
+        <w:t xml:space="preserve"> en una caja de seguridad</w:t>
       </w:r>
       <w:r>
         <w:rPr>
@@ -5495,7 +5548,18 @@
           <w:sz w:val="32"/>
           <w:szCs w:val="32"/>
         </w:rPr>
-        <w:t>Hay una caja de seguridad con huella dactilar</w:t>
+        <w:t xml:space="preserve">Hay una caja de seguridad </w:t>
+      </w:r>
+      <w:r>
+        <w:rPr>
+          <w:rFonts w:ascii="Roboto" w:hAnsi="Roboto" w:cs="Calibri"/>
+          <w:b/>
+          <w:bCs/>
+          <w:color w:val="7030A0"/>
+          <w:sz w:val="32"/>
+          <w:szCs w:val="32"/>
+        </w:rPr>
+        <w:t>que requiere una tarjeta de identificación para poder abrirse</w:t>
       </w:r>
       <w:r>
         <w:rPr>
@@ -5600,7 +5664,7 @@
           <w:sz w:val="32"/>
           <w:szCs w:val="32"/>
         </w:rPr>
-        <w:t>Se necesita coger el brazo correcto</w:t>
+        <w:t xml:space="preserve">Se necesita coger </w:t>
       </w:r>
       <w:r>
         <w:rPr>
@@ -5611,7 +5675,7 @@
           <w:sz w:val="32"/>
           <w:szCs w:val="32"/>
         </w:rPr>
-        <w:t xml:space="preserve"> (de cadáveres) que tiene esa huella</w:t>
+        <w:t>la tarjeta correcta</w:t>
       </w:r>
       <w:r>
         <w:rPr>
@@ -5629,35 +5693,137 @@
           <w:sz w:val="32"/>
           <w:szCs w:val="32"/>
         </w:rPr>
-        <w:t>Hay tres brazos</w:t>
-      </w:r>
-      <w:r>
-        <w:rPr>
-          <w:rFonts w:ascii="Roboto" w:hAnsi="Roboto" w:cs="Calibri"/>
-          <w:sz w:val="32"/>
-          <w:szCs w:val="32"/>
-        </w:rPr>
-        <w:t xml:space="preserve">: Uno en el almacén (el que tenía la ganzúa), otro en la sala médica B, </w:t>
-      </w:r>
-      <w:r>
-        <w:rPr>
-          <w:rFonts w:ascii="Roboto" w:hAnsi="Roboto" w:cs="Calibri"/>
-          <w:b/>
-          <w:bCs/>
-          <w:sz w:val="32"/>
-          <w:szCs w:val="32"/>
-        </w:rPr>
-        <w:t xml:space="preserve">y el último y </w:t>
-      </w:r>
-      <w:r>
-        <w:rPr>
-          <w:rFonts w:ascii="Roboto" w:hAnsi="Roboto" w:cs="Calibri"/>
-          <w:b/>
-          <w:bCs/>
-          <w:sz w:val="32"/>
-          <w:szCs w:val="32"/>
-        </w:rPr>
-        <w:t>el correcto</w:t>
+        <w:t xml:space="preserve">Hay tres </w:t>
+      </w:r>
+      <w:r>
+        <w:rPr>
+          <w:rFonts w:ascii="Roboto" w:hAnsi="Roboto" w:cs="Calibri"/>
+          <w:b/>
+          <w:bCs/>
+          <w:sz w:val="32"/>
+          <w:szCs w:val="32"/>
+        </w:rPr>
+        <w:t>tarjetas</w:t>
+      </w:r>
+      <w:r>
+        <w:rPr>
+          <w:rFonts w:ascii="Roboto" w:hAnsi="Roboto" w:cs="Calibri"/>
+          <w:sz w:val="32"/>
+          <w:szCs w:val="32"/>
+        </w:rPr>
+        <w:t>: Un</w:t>
+      </w:r>
+      <w:r>
+        <w:rPr>
+          <w:rFonts w:ascii="Roboto" w:hAnsi="Roboto" w:cs="Calibri"/>
+          <w:sz w:val="32"/>
+          <w:szCs w:val="32"/>
+        </w:rPr>
+        <w:t>a</w:t>
+      </w:r>
+      <w:r>
+        <w:rPr>
+          <w:rFonts w:ascii="Roboto" w:hAnsi="Roboto" w:cs="Calibri"/>
+          <w:sz w:val="32"/>
+          <w:szCs w:val="32"/>
+        </w:rPr>
+        <w:t xml:space="preserve"> en el almacén</w:t>
+      </w:r>
+      <w:r>
+        <w:rPr>
+          <w:rFonts w:ascii="Roboto" w:hAnsi="Roboto" w:cs="Calibri"/>
+          <w:sz w:val="32"/>
+          <w:szCs w:val="32"/>
+        </w:rPr>
+        <w:t xml:space="preserve">, </w:t>
+      </w:r>
+      <w:r>
+        <w:rPr>
+          <w:rFonts w:ascii="Roboto" w:hAnsi="Roboto" w:cs="Calibri"/>
+          <w:sz w:val="32"/>
+          <w:szCs w:val="32"/>
+        </w:rPr>
+        <w:t xml:space="preserve">otro en la sala médica B, </w:t>
+      </w:r>
+      <w:r>
+        <w:rPr>
+          <w:rFonts w:ascii="Roboto" w:hAnsi="Roboto" w:cs="Calibri"/>
+          <w:b/>
+          <w:bCs/>
+          <w:sz w:val="32"/>
+          <w:szCs w:val="32"/>
+        </w:rPr>
+        <w:t xml:space="preserve">y </w:t>
+      </w:r>
+      <w:r>
+        <w:rPr>
+          <w:rFonts w:ascii="Roboto" w:hAnsi="Roboto" w:cs="Calibri"/>
+          <w:b/>
+          <w:bCs/>
+          <w:sz w:val="32"/>
+          <w:szCs w:val="32"/>
+        </w:rPr>
+        <w:t>la</w:t>
+      </w:r>
+      <w:r>
+        <w:rPr>
+          <w:rFonts w:ascii="Roboto" w:hAnsi="Roboto" w:cs="Calibri"/>
+          <w:b/>
+          <w:bCs/>
+          <w:sz w:val="32"/>
+          <w:szCs w:val="32"/>
+        </w:rPr>
+        <w:t xml:space="preserve"> últim</w:t>
+      </w:r>
+      <w:r>
+        <w:rPr>
+          <w:rFonts w:ascii="Roboto" w:hAnsi="Roboto" w:cs="Calibri"/>
+          <w:b/>
+          <w:bCs/>
+          <w:sz w:val="32"/>
+          <w:szCs w:val="32"/>
+        </w:rPr>
+        <w:t>a</w:t>
+      </w:r>
+      <w:r>
+        <w:rPr>
+          <w:rFonts w:ascii="Roboto" w:hAnsi="Roboto" w:cs="Calibri"/>
+          <w:b/>
+          <w:bCs/>
+          <w:sz w:val="32"/>
+          <w:szCs w:val="32"/>
+        </w:rPr>
+        <w:t xml:space="preserve"> y </w:t>
+      </w:r>
+      <w:r>
+        <w:rPr>
+          <w:rFonts w:ascii="Roboto" w:hAnsi="Roboto" w:cs="Calibri"/>
+          <w:b/>
+          <w:bCs/>
+          <w:sz w:val="32"/>
+          <w:szCs w:val="32"/>
+        </w:rPr>
+        <w:t>la</w:t>
+      </w:r>
+      <w:r>
+        <w:rPr>
+          <w:rFonts w:ascii="Roboto" w:hAnsi="Roboto" w:cs="Calibri"/>
+          <w:b/>
+          <w:bCs/>
+          <w:sz w:val="32"/>
+          <w:szCs w:val="32"/>
+        </w:rPr>
+        <w:t xml:space="preserve"> correct</w:t>
+      </w:r>
+      <w:r>
+        <w:rPr>
+          <w:rFonts w:ascii="Roboto" w:hAnsi="Roboto" w:cs="Calibri"/>
+          <w:b/>
+          <w:bCs/>
+          <w:sz w:val="32"/>
+          <w:szCs w:val="32"/>
+        </w:rPr>
+        <w:t>a</w:t>
       </w:r>
       <w:r>
         <w:rPr>
@@ -5771,7 +5937,17 @@
           <w:sz w:val="32"/>
           <w:szCs w:val="32"/>
         </w:rPr>
-        <w:t xml:space="preserve"> (</w:t>
+        <w:t xml:space="preserve"> </w:t>
+      </w:r>
+      <w:r>
+        <w:rPr>
+          <w:rFonts w:ascii="Roboto" w:hAnsi="Roboto" w:cs="Calibri"/>
+          <w:b/>
+          <w:bCs/>
+          <w:sz w:val="32"/>
+          <w:szCs w:val="32"/>
+        </w:rPr>
+        <w:t>(</w:t>
       </w:r>
       <w:r>
         <w:rPr>
@@ -5849,7 +6025,29 @@
           <w:sz w:val="32"/>
           <w:szCs w:val="32"/>
         </w:rPr>
-        <w:t>Cuando se use el brazo correcto en la caja</w:t>
+        <w:t xml:space="preserve">Cuando se </w:t>
+      </w:r>
+      <w:r>
+        <w:rPr>
+          <w:rFonts w:ascii="Roboto" w:hAnsi="Roboto" w:cs="Calibri"/>
+          <w:b/>
+          <w:bCs/>
+          <w:color w:val="70AD47" w:themeColor="accent6"/>
+          <w:sz w:val="32"/>
+          <w:szCs w:val="32"/>
+        </w:rPr>
+        <w:t xml:space="preserve">use la tarjeta de identificación correcta </w:t>
+      </w:r>
+      <w:r>
+        <w:rPr>
+          <w:rFonts w:ascii="Roboto" w:hAnsi="Roboto" w:cs="Calibri"/>
+          <w:b/>
+          <w:bCs/>
+          <w:color w:val="70AD47" w:themeColor="accent6"/>
+          <w:sz w:val="32"/>
+          <w:szCs w:val="32"/>
+        </w:rPr>
+        <w:t>en la caja</w:t>
       </w:r>
       <w:r>
         <w:rPr>

</xml_diff>

<commit_message>
v0.22.2 - Se ha completado el sistema de las tarjetas, escape de gas y caja de seguridad (falta añadir documentos que indiquen la contraseña). Se está trabajando en un "jumpscare" para cuando se vaya a coger la tarjeta correcta.
</commit_message>
<xml_diff>
--- a/OTROS/GUIA DE JUEGO.docx
+++ b/OTROS/GUIA DE JUEGO.docx
@@ -58,25 +58,7 @@
           <w:sz w:val="32"/>
           <w:szCs w:val="32"/>
         </w:rPr>
-        <w:t xml:space="preserve">del </w:t>
-      </w:r>
-      <w:proofErr w:type="spellStart"/>
-      <w:r>
-        <w:rPr>
-          <w:rFonts w:ascii="Roboto" w:hAnsi="Roboto" w:cs="Calibri"/>
-          <w:sz w:val="32"/>
-          <w:szCs w:val="32"/>
-        </w:rPr>
-        <w:t>main</w:t>
-      </w:r>
-      <w:proofErr w:type="spellEnd"/>
-      <w:r>
-        <w:rPr>
-          <w:rFonts w:ascii="Roboto" w:hAnsi="Roboto" w:cs="Calibri"/>
-          <w:sz w:val="32"/>
-          <w:szCs w:val="32"/>
-        </w:rPr>
-        <w:t xml:space="preserve"> hall</w:t>
+        <w:t>del main hall</w:t>
       </w:r>
       <w:r>
         <w:rPr>
@@ -2869,31 +2851,7 @@
           <w:sz w:val="32"/>
           <w:szCs w:val="32"/>
         </w:rPr>
-        <w:t xml:space="preserve"> del </w:t>
-      </w:r>
-      <w:proofErr w:type="spellStart"/>
-      <w:r>
-        <w:rPr>
-          <w:rFonts w:ascii="Roboto" w:hAnsi="Roboto" w:cs="Calibri"/>
-          <w:b/>
-          <w:bCs/>
-          <w:color w:val="FFC000" w:themeColor="accent4"/>
-          <w:sz w:val="32"/>
-          <w:szCs w:val="32"/>
-        </w:rPr>
-        <w:t>main</w:t>
-      </w:r>
-      <w:proofErr w:type="spellEnd"/>
-      <w:r>
-        <w:rPr>
-          <w:rFonts w:ascii="Roboto" w:hAnsi="Roboto" w:cs="Calibri"/>
-          <w:b/>
-          <w:bCs/>
-          <w:color w:val="FFC000" w:themeColor="accent4"/>
-          <w:sz w:val="32"/>
-          <w:szCs w:val="32"/>
-        </w:rPr>
-        <w:t xml:space="preserve"> hall [</w:t>
+        <w:t xml:space="preserve"> del main hall [</w:t>
       </w:r>
       <w:r>
         <w:rPr>
@@ -5957,7 +5915,17 @@
           <w:sz w:val="32"/>
           <w:szCs w:val="32"/>
         </w:rPr>
-        <w:t>que para cogerlo se recibe un susto</w:t>
+        <w:t xml:space="preserve">que </w:t>
+      </w:r>
+      <w:r>
+        <w:rPr>
+          <w:rFonts w:ascii="Roboto" w:hAnsi="Roboto" w:cs="Calibri"/>
+          <w:b/>
+          <w:bCs/>
+          <w:sz w:val="32"/>
+          <w:szCs w:val="32"/>
+        </w:rPr>
+        <w:t>al acercarse aparece un “jumpscare”</w:t>
       </w:r>
       <w:r>
         <w:rPr>
@@ -6066,7 +6034,18 @@
           <w:sz w:val="32"/>
           <w:szCs w:val="32"/>
         </w:rPr>
-        <w:t>obtenemos una manivela</w:t>
+        <w:t>obtenemos un</w:t>
+      </w:r>
+      <w:r>
+        <w:rPr>
+          <w:rFonts w:ascii="Roboto" w:hAnsi="Roboto" w:cs="Calibri"/>
+          <w:b/>
+          <w:bCs/>
+          <w:color w:val="FFC000" w:themeColor="accent4"/>
+          <w:sz w:val="32"/>
+          <w:szCs w:val="32"/>
+        </w:rPr>
+        <w:t xml:space="preserve"> tubo curvo con válvula</w:t>
       </w:r>
       <w:r>
         <w:rPr>
@@ -6209,13 +6188,21 @@
       <w:r>
         <w:rPr>
           <w:rFonts w:ascii="Roboto" w:hAnsi="Roboto" w:cs="Calibri"/>
+          <w:sz w:val="32"/>
+          <w:szCs w:val="32"/>
+        </w:rPr>
+        <w:t xml:space="preserve">y </w:t>
+      </w:r>
+      <w:r>
+        <w:rPr>
+          <w:rFonts w:ascii="Roboto" w:hAnsi="Roboto" w:cs="Calibri"/>
           <w:b/>
           <w:bCs/>
           <w:color w:val="70AD47" w:themeColor="accent6"/>
           <w:sz w:val="32"/>
           <w:szCs w:val="32"/>
         </w:rPr>
-        <w:t>usamos la manivela para eliminar el vapor</w:t>
+        <w:t xml:space="preserve">usamos </w:t>
       </w:r>
       <w:r>
         <w:rPr>
@@ -6226,6 +6213,28 @@
           <w:sz w:val="32"/>
           <w:szCs w:val="32"/>
         </w:rPr>
+        <w:t>el tubo con válvula y la llave inglesa</w:t>
+      </w:r>
+      <w:r>
+        <w:rPr>
+          <w:rFonts w:ascii="Roboto" w:hAnsi="Roboto" w:cs="Calibri"/>
+          <w:b/>
+          <w:bCs/>
+          <w:color w:val="70AD47" w:themeColor="accent6"/>
+          <w:sz w:val="32"/>
+          <w:szCs w:val="32"/>
+        </w:rPr>
+        <w:t xml:space="preserve"> para eliminar el vapor</w:t>
+      </w:r>
+      <w:r>
+        <w:rPr>
+          <w:rFonts w:ascii="Roboto" w:hAnsi="Roboto" w:cs="Calibri"/>
+          <w:b/>
+          <w:bCs/>
+          <w:color w:val="70AD47" w:themeColor="accent6"/>
+          <w:sz w:val="32"/>
+          <w:szCs w:val="32"/>
+        </w:rPr>
         <w:t xml:space="preserve"> </w:t>
       </w:r>
       <w:r>
@@ -6250,6 +6259,14 @@
           <w:sz w:val="32"/>
           <w:szCs w:val="32"/>
         </w:rPr>
+        <w:t xml:space="preserve">entonces, </w:t>
+      </w:r>
+      <w:r>
+        <w:rPr>
+          <w:rFonts w:ascii="Roboto" w:hAnsi="Roboto" w:cs="Calibri"/>
+          <w:sz w:val="32"/>
+          <w:szCs w:val="32"/>
+        </w:rPr>
         <w:t xml:space="preserve">ya </w:t>
       </w:r>
       <w:r>
@@ -6269,7 +6286,29 @@
           <w:sz w:val="32"/>
           <w:szCs w:val="32"/>
         </w:rPr>
-        <w:t>una caja</w:t>
+        <w:t xml:space="preserve">una </w:t>
+      </w:r>
+      <w:r>
+        <w:rPr>
+          <w:rFonts w:ascii="Roboto" w:hAnsi="Roboto" w:cs="Calibri"/>
+          <w:b/>
+          <w:bCs/>
+          <w:color w:val="7030A0"/>
+          <w:sz w:val="32"/>
+          <w:szCs w:val="32"/>
+        </w:rPr>
+        <w:t xml:space="preserve">nueva </w:t>
+      </w:r>
+      <w:r>
+        <w:rPr>
+          <w:rFonts w:ascii="Roboto" w:hAnsi="Roboto" w:cs="Calibri"/>
+          <w:b/>
+          <w:bCs/>
+          <w:color w:val="7030A0"/>
+          <w:sz w:val="32"/>
+          <w:szCs w:val="32"/>
+        </w:rPr>
+        <w:t>caja</w:t>
       </w:r>
       <w:r>
         <w:rPr>

</xml_diff>